<commit_message>
FIX: error in the function calculating the standardised values
</commit_message>
<xml_diff>
--- a/iSAM/testcases/Issues/66/Process Description time_varying type annual_shift.docx
+++ b/iSAM/testcases/Issues/66/Process Description time_varying type annual_shift.docx
@@ -23,6 +23,8 @@
           <w:szCs w:val="96"/>
         </w:rPr>
       </w:pPr>
+      <w:proofErr w:type="spellStart"/>
+      <w:proofErr w:type="gramStart"/>
       <w:r>
         <w:rPr>
           <w:sz w:val="96"/>
@@ -30,6 +32,8 @@
         </w:rPr>
         <w:t>iSAM</w:t>
       </w:r>
+      <w:proofErr w:type="spellEnd"/>
+      <w:proofErr w:type="gramEnd"/>
     </w:p>
     <w:p>
       <w:pPr>
@@ -87,8 +91,33 @@
           <w:sz w:val="48"/>
           <w:szCs w:val="48"/>
         </w:rPr>
-        <w:t>@time_varying type annual_shift</w:t>
-      </w:r>
+        <w:t>@</w:t>
+      </w:r>
+      <w:proofErr w:type="spellStart"/>
+      <w:r>
+        <w:rPr>
+          <w:sz w:val="48"/>
+          <w:szCs w:val="48"/>
+        </w:rPr>
+        <w:t>time_varying</w:t>
+      </w:r>
+      <w:proofErr w:type="spellEnd"/>
+      <w:r>
+        <w:rPr>
+          <w:sz w:val="48"/>
+          <w:szCs w:val="48"/>
+        </w:rPr>
+        <w:t xml:space="preserve"> type </w:t>
+      </w:r>
+      <w:proofErr w:type="spellStart"/>
+      <w:r>
+        <w:rPr>
+          <w:sz w:val="48"/>
+          <w:szCs w:val="48"/>
+        </w:rPr>
+        <w:t>annual_shift</w:t>
+      </w:r>
+      <w:proofErr w:type="spellEnd"/>
     </w:p>
     <w:p>
       <w:pPr>
@@ -175,6 +204,7 @@
           <w:szCs w:val="16"/>
         </w:rPr>
       </w:pPr>
+      <w:proofErr w:type="spellStart"/>
       <w:r>
         <w:rPr>
           <w:i/>
@@ -184,6 +214,7 @@
         </w:rPr>
         <w:t>Zaita</w:t>
       </w:r>
+      <w:proofErr w:type="spellEnd"/>
     </w:p>
     <w:p>
       <w:pPr>
@@ -235,7 +266,21 @@
         <w:rPr>
           <w:color w:val="FF0000"/>
         </w:rPr>
-        <w:t>What is the point of this process? What does it offer the that the other processes don't?</w:t>
+        <w:t xml:space="preserve">What is the point of this process? What does it offer </w:t>
+      </w:r>
+      <w:proofErr w:type="gramStart"/>
+      <w:r>
+        <w:rPr>
+          <w:color w:val="FF0000"/>
+        </w:rPr>
+        <w:t>the that</w:t>
+      </w:r>
+      <w:proofErr w:type="gramEnd"/>
+      <w:r>
+        <w:rPr>
+          <w:color w:val="FF0000"/>
+        </w:rPr>
+        <w:t xml:space="preserve"> the other processes don't?</w:t>
       </w:r>
     </w:p>
     <w:p>
@@ -243,7 +288,23 @@
         <w:pStyle w:val="TextBody"/>
       </w:pPr>
       <w:r>
-        <w:t xml:space="preserve">Based on the process @time_varying type annual_constant, but instead of estimating the values every year, we estimate a shift parameter based on the values every year. </w:t>
+        <w:t>Based on the process @</w:t>
+      </w:r>
+      <w:proofErr w:type="spellStart"/>
+      <w:r>
+        <w:t>time_varying</w:t>
+      </w:r>
+      <w:proofErr w:type="spellEnd"/>
+      <w:r>
+        <w:t xml:space="preserve"> type </w:t>
+      </w:r>
+      <w:proofErr w:type="spellStart"/>
+      <w:r>
+        <w:t>annual_constant</w:t>
+      </w:r>
+      <w:proofErr w:type="spellEnd"/>
+      <w:r>
+        <w:t xml:space="preserve">, but instead of estimating the values every year, we estimate a shift parameter based on the values every year. </w:t>
       </w:r>
       <w:r>
         <w:t>The user provides a value each year and then shift parameter</w:t>
@@ -261,7 +322,15 @@
         <w:t>cubic</w:t>
       </w:r>
       <w:r>
-        <w:t xml:space="preserve"> function times annual values corrected by their mean (or specific value).</w:t>
+        <w:t xml:space="preserve"> function </w:t>
+      </w:r>
+      <w:proofErr w:type="gramStart"/>
+      <w:r>
+        <w:t>times</w:t>
+      </w:r>
+      <w:proofErr w:type="gramEnd"/>
+      <w:r>
+        <w:t xml:space="preserve"> annual values corrected by their mean (or specific value).</w:t>
       </w:r>
     </w:p>
     <w:p>
@@ -284,37 +353,53 @@
       <w:r>
         <w:t xml:space="preserve">@selectivity </w:t>
       </w:r>
+      <w:proofErr w:type="spellStart"/>
       <w:r>
         <w:t>SlopeSel</w:t>
       </w:r>
-      <w:r>
-        <w:br/>
-      </w:r>
-      <w:r>
-        <w:t>type double_normal</w:t>
-      </w:r>
-      <w:r>
-        <w:br/>
-      </w:r>
-      <w:r>
+      <w:proofErr w:type="spellEnd"/>
+      <w:r>
+        <w:br/>
+        <w:t xml:space="preserve">type </w:t>
+      </w:r>
+      <w:proofErr w:type="spellStart"/>
+      <w:r>
+        <w:t>double_normal</w:t>
+      </w:r>
+      <w:proofErr w:type="spellEnd"/>
+      <w:r>
+        <w:br/>
         <w:t>mu        8</w:t>
       </w:r>
       <w:r>
         <w:br/>
       </w:r>
-      <w:r>
-        <w:t>sigma_l   4</w:t>
-      </w:r>
-      <w:r>
-        <w:br/>
-      </w:r>
-      <w:r>
-        <w:t>sigma_r  10</w:t>
-      </w:r>
-      <w:r>
-        <w:br/>
-      </w:r>
-      <w:r>
+      <w:proofErr w:type="spellStart"/>
+      <w:r>
+        <w:t>sigma_l</w:t>
+      </w:r>
+      <w:proofErr w:type="spellEnd"/>
+      <w:r>
+        <w:t xml:space="preserve">   4</w:t>
+      </w:r>
+      <w:r>
+        <w:br/>
+      </w:r>
+      <w:proofErr w:type="spellStart"/>
+      <w:r>
+        <w:t>sigma_</w:t>
+      </w:r>
+      <w:proofErr w:type="gramStart"/>
+      <w:r>
+        <w:t>r</w:t>
+      </w:r>
+      <w:proofErr w:type="spellEnd"/>
+      <w:r>
+        <w:t xml:space="preserve">  10</w:t>
+      </w:r>
+      <w:proofErr w:type="gramEnd"/>
+      <w:r>
+        <w:br/>
         <w:t>alpha   1.0</w:t>
       </w:r>
     </w:p>
@@ -328,21 +413,49 @@
         <w:pStyle w:val="TextBody"/>
       </w:pPr>
       <w:r>
-        <w:t>@time_varying MySlopeSel</w:t>
-      </w:r>
-      <w:r>
-        <w:br/>
-        <w:t>type annual_shift</w:t>
-      </w:r>
+        <w:t>@</w:t>
+      </w:r>
+      <w:proofErr w:type="spellStart"/>
+      <w:r>
+        <w:t>time_varying</w:t>
+      </w:r>
+      <w:proofErr w:type="spellEnd"/>
+      <w:r>
+        <w:t xml:space="preserve"> </w:t>
+      </w:r>
+      <w:proofErr w:type="spellStart"/>
+      <w:r>
+        <w:t>MySlopeSel</w:t>
+      </w:r>
+      <w:proofErr w:type="spellEnd"/>
+      <w:r>
+        <w:br/>
+        <w:t xml:space="preserve">type </w:t>
+      </w:r>
+      <w:proofErr w:type="spellStart"/>
+      <w:r>
+        <w:t>annual_shift</w:t>
+      </w:r>
+      <w:proofErr w:type="spellEnd"/>
       <w:r>
         <w:br/>
         <w:t xml:space="preserve">parameter </w:t>
       </w:r>
+      <w:proofErr w:type="gramStart"/>
       <w:r>
         <w:t>selectivity</w:t>
       </w:r>
       <w:r>
-        <w:t>[SlopeSel].mu</w:t>
+        <w:t>[</w:t>
+      </w:r>
+      <w:proofErr w:type="spellStart"/>
+      <w:proofErr w:type="gramEnd"/>
+      <w:r>
+        <w:t>SlopeSel</w:t>
+      </w:r>
+      <w:proofErr w:type="spellEnd"/>
+      <w:r>
+        <w:t>].mu</w:t>
       </w:r>
       <w:r>
         <w:br/>
@@ -376,8 +489,13 @@
       <w:r>
         <w:br/>
       </w:r>
-      <w:r>
-        <w:t>scaling_years 1996-1999</w:t>
+      <w:proofErr w:type="spellStart"/>
+      <w:r>
+        <w:t>scaling_years</w:t>
+      </w:r>
+      <w:proofErr w:type="spellEnd"/>
+      <w:r>
+        <w:t xml:space="preserve"> 1996-1999</w:t>
       </w:r>
     </w:p>
     <w:p>
@@ -417,16 +535,24 @@
         <w:pStyle w:val="TextBody"/>
         <w:spacing w:before="240"/>
       </w:pPr>
-      <w:bookmarkStart w:id="2" w:name="_GoBack"/>
-      <w:bookmarkEnd w:id="2"/>
       <w:r>
         <w:t>@</w:t>
       </w:r>
+      <w:proofErr w:type="spellStart"/>
       <w:r>
         <w:t>time_varying</w:t>
       </w:r>
-      <w:r>
-        <w:t xml:space="preserve"> &lt;label ; string&gt;</w:t>
+      <w:proofErr w:type="spellEnd"/>
+      <w:r>
+        <w:t xml:space="preserve"> &lt;</w:t>
+      </w:r>
+      <w:proofErr w:type="gramStart"/>
+      <w:r>
+        <w:t>label ;</w:t>
+      </w:r>
+      <w:proofErr w:type="gramEnd"/>
+      <w:r>
+        <w:t xml:space="preserve"> string&gt;</w:t>
       </w:r>
       <w:r>
         <w:br/>
@@ -435,9 +561,11 @@
       <w:r>
         <w:t xml:space="preserve">ype </w:t>
       </w:r>
+      <w:proofErr w:type="spellStart"/>
       <w:r>
         <w:t>annual_shift</w:t>
       </w:r>
+      <w:proofErr w:type="spellEnd"/>
     </w:p>
     <w:p>
       <w:pPr>
@@ -456,21 +584,23 @@
       </w:r>
       <w:r>
         <w:br/>
-        <w:t xml:space="preserve">Value: has to be </w:t>
-      </w:r>
-      <w:r>
-        <w:t>of suitable format to define an existing parameter</w:t>
+        <w:t>Value: has to be of suitable format to define an existing parameter</w:t>
       </w:r>
     </w:p>
     <w:p>
       <w:pPr>
         <w:spacing w:before="240"/>
       </w:pPr>
+      <w:proofErr w:type="gramStart"/>
       <w:r>
         <w:t>y</w:t>
       </w:r>
       <w:r>
-        <w:t xml:space="preserve">ears </w:t>
+        <w:t>ears</w:t>
+      </w:r>
+      <w:proofErr w:type="gramEnd"/>
+      <w:r>
+        <w:t xml:space="preserve"> </w:t>
       </w:r>
       <w:r>
         <w:t xml:space="preserve">Define the years when the parameter has a different value from the default value </w:t>
@@ -500,9 +630,14 @@
       <w:pPr>
         <w:spacing w:before="240"/>
       </w:pPr>
+      <w:proofErr w:type="gramStart"/>
       <w:r>
         <w:lastRenderedPageBreak/>
-        <w:t>values: time varying values of the parameter</w:t>
+        <w:t>values</w:t>
+      </w:r>
+      <w:proofErr w:type="gramEnd"/>
+      <w:r>
+        <w:t>: time varying values of the parameter</w:t>
       </w:r>
       <w:r>
         <w:br/>
@@ -523,15 +658,28 @@
         <w:t xml:space="preserve">f estimable values are required, use </w:t>
       </w:r>
       <w:r>
-        <w:t xml:space="preserve">@time_varying with type constant. </w:t>
+        <w:t>@</w:t>
+      </w:r>
+      <w:proofErr w:type="spellStart"/>
+      <w:r>
+        <w:t>time_varying</w:t>
+      </w:r>
+      <w:proofErr w:type="spellEnd"/>
+      <w:r>
+        <w:t xml:space="preserve"> with type constant. </w:t>
       </w:r>
     </w:p>
     <w:p>
       <w:pPr>
         <w:spacing w:before="240"/>
       </w:pPr>
-      <w:r>
-        <w:t xml:space="preserve">a: value of the </w:t>
+      <w:proofErr w:type="gramStart"/>
+      <w:r>
+        <w:t>a</w:t>
+      </w:r>
+      <w:proofErr w:type="gramEnd"/>
+      <w:r>
+        <w:t xml:space="preserve">: value of the </w:t>
       </w:r>
       <w:r>
         <w:t>cubic</w:t>
@@ -568,26 +716,19 @@
       <w:pPr>
         <w:spacing w:before="240"/>
       </w:pPr>
+      <w:proofErr w:type="gramStart"/>
       <w:r>
         <w:t>b</w:t>
       </w:r>
+      <w:proofErr w:type="gramEnd"/>
       <w:r>
         <w:t xml:space="preserve">: value of the </w:t>
       </w:r>
       <w:r>
-        <w:t>cubic</w:t>
-      </w:r>
-      <w:r>
-        <w:t xml:space="preserve"> </w:t>
-      </w:r>
-      <w:r>
-        <w:t>function (a + b*x + c*x^2 + d * x</w:t>
-      </w:r>
-      <w:r>
-        <w:t>^</w:t>
-      </w:r>
-      <w:r>
-        <w:t>3)</w:t>
+        <w:t xml:space="preserve">cubic </w:t>
+      </w:r>
+      <w:r>
+        <w:t>function (a + b*x + c*x^2 + d * x^3)</w:t>
       </w:r>
       <w:r>
         <w:br/>
@@ -595,26 +736,14 @@
       </w:r>
       <w:r>
         <w:br/>
-        <w:t xml:space="preserve">Default: </w:t>
-      </w:r>
-      <w:r>
-        <w:t>zero</w:t>
-      </w:r>
-      <w:r>
-        <w:br/>
-        <w:t xml:space="preserve">Value: </w:t>
-      </w:r>
-      <w:r>
-        <w:t>Second</w:t>
-      </w:r>
-      <w:r>
-        <w:t xml:space="preserve"> value of the </w:t>
-      </w:r>
-      <w:r>
-        <w:t>cubic</w:t>
-      </w:r>
-      <w:r>
-        <w:t xml:space="preserve"> </w:t>
+        <w:t>Default: zero</w:t>
+      </w:r>
+      <w:r>
+        <w:br/>
+        <w:t xml:space="preserve">Value: Second value of the </w:t>
+      </w:r>
+      <w:r>
+        <w:t xml:space="preserve">cubic </w:t>
       </w:r>
       <w:r>
         <w:t>function</w:t>
@@ -624,26 +753,19 @@
       <w:pPr>
         <w:spacing w:before="240"/>
       </w:pPr>
+      <w:proofErr w:type="gramStart"/>
       <w:r>
         <w:t>c</w:t>
       </w:r>
+      <w:proofErr w:type="gramEnd"/>
       <w:r>
         <w:t xml:space="preserve">: value of the </w:t>
       </w:r>
       <w:r>
-        <w:t>cubic</w:t>
-      </w:r>
-      <w:r>
-        <w:t xml:space="preserve"> </w:t>
-      </w:r>
-      <w:r>
-        <w:t>function (a + b*x + c*x^2 + d * x</w:t>
-      </w:r>
-      <w:r>
-        <w:t>^</w:t>
-      </w:r>
-      <w:r>
-        <w:t>3)</w:t>
+        <w:t xml:space="preserve">cubic </w:t>
+      </w:r>
+      <w:r>
+        <w:t>function (a + b*x + c*x^2 + d * x^3)</w:t>
       </w:r>
       <w:r>
         <w:br/>
@@ -651,26 +773,14 @@
       </w:r>
       <w:r>
         <w:br/>
-        <w:t xml:space="preserve">Default: </w:t>
-      </w:r>
-      <w:r>
-        <w:t>zero</w:t>
-      </w:r>
-      <w:r>
-        <w:br/>
-        <w:t xml:space="preserve">Value: </w:t>
-      </w:r>
-      <w:r>
-        <w:t>Third</w:t>
-      </w:r>
-      <w:r>
-        <w:t xml:space="preserve"> value of the </w:t>
-      </w:r>
-      <w:r>
-        <w:t>cubic</w:t>
-      </w:r>
-      <w:r>
-        <w:t xml:space="preserve"> </w:t>
+        <w:t>Default: zero</w:t>
+      </w:r>
+      <w:r>
+        <w:br/>
+        <w:t xml:space="preserve">Value: Third value of the </w:t>
+      </w:r>
+      <w:r>
+        <w:t xml:space="preserve">cubic </w:t>
       </w:r>
       <w:r>
         <w:t>function</w:t>
@@ -680,26 +790,19 @@
       <w:pPr>
         <w:spacing w:before="240"/>
       </w:pPr>
+      <w:proofErr w:type="gramStart"/>
       <w:r>
         <w:t>d</w:t>
       </w:r>
+      <w:proofErr w:type="gramEnd"/>
       <w:r>
         <w:t xml:space="preserve">: value of the </w:t>
       </w:r>
       <w:r>
-        <w:t>cubic</w:t>
-      </w:r>
-      <w:r>
-        <w:t xml:space="preserve"> </w:t>
-      </w:r>
-      <w:r>
-        <w:t>function (a + b*x + c*x^2 + d * x</w:t>
-      </w:r>
-      <w:r>
-        <w:t>^</w:t>
-      </w:r>
-      <w:r>
-        <w:t>3)</w:t>
+        <w:t xml:space="preserve">cubic </w:t>
+      </w:r>
+      <w:r>
+        <w:t>function (a + b*x + c*x^2 + d * x^3)</w:t>
       </w:r>
       <w:r>
         <w:br/>
@@ -707,26 +810,14 @@
       </w:r>
       <w:r>
         <w:br/>
-        <w:t xml:space="preserve">Default: </w:t>
-      </w:r>
-      <w:r>
-        <w:t>zero</w:t>
-      </w:r>
-      <w:r>
-        <w:br/>
-        <w:t xml:space="preserve">Value: </w:t>
-      </w:r>
-      <w:r>
-        <w:t>Fourth</w:t>
-      </w:r>
-      <w:r>
-        <w:t xml:space="preserve"> value of the </w:t>
-      </w:r>
-      <w:r>
-        <w:t>cubic</w:t>
-      </w:r>
-      <w:r>
-        <w:t xml:space="preserve"> </w:t>
+        <w:t>Default: zero</w:t>
+      </w:r>
+      <w:r>
+        <w:br/>
+        <w:t xml:space="preserve">Value: Fourth value of the </w:t>
+      </w:r>
+      <w:r>
+        <w:t xml:space="preserve">cubic </w:t>
       </w:r>
       <w:r>
         <w:t>function</w:t>
@@ -736,12 +827,14 @@
       <w:pPr>
         <w:spacing w:before="240"/>
       </w:pPr>
+      <w:proofErr w:type="spellStart"/>
       <w:r>
         <w:t>scaling</w:t>
       </w:r>
       <w:r>
         <w:t>_years</w:t>
       </w:r>
+      <w:proofErr w:type="spellEnd"/>
       <w:r>
         <w:t xml:space="preserve">: </w:t>
       </w:r>
@@ -753,10 +846,7 @@
         <w:t xml:space="preserve">Type: </w:t>
       </w:r>
       <w:r>
-        <w:t>Vector of integers or integer range</w:t>
-      </w:r>
-      <w:r>
-        <w:t>, has to be part of years</w:t>
+        <w:t>Vector of integers or integer range, has to be part of years</w:t>
       </w:r>
       <w:r>
         <w:br/>
@@ -788,8 +878,8 @@
           <w:sz w:val="32"/>
         </w:rPr>
       </w:pPr>
-      <w:bookmarkStart w:id="3" w:name="__RefHeading__138_571873561"/>
-      <w:bookmarkEnd w:id="3"/>
+      <w:bookmarkStart w:id="2" w:name="__RefHeading__138_571873561"/>
+      <w:bookmarkEnd w:id="2"/>
       <w:r>
         <w:t>Step-by-step</w:t>
       </w:r>
@@ -808,7 +898,23 @@
         <w:rPr>
           <w:color w:val="FF0000"/>
         </w:rPr>
-        <w:t>A detailed list of steps the process goes through in order to achieve it's purpose.</w:t>
+        <w:t xml:space="preserve">A detailed list of steps the process goes through in order to achieve </w:t>
+      </w:r>
+      <w:proofErr w:type="spellStart"/>
+      <w:proofErr w:type="gramStart"/>
+      <w:r>
+        <w:rPr>
+          <w:color w:val="FF0000"/>
+        </w:rPr>
+        <w:t>it's</w:t>
+      </w:r>
+      <w:proofErr w:type="spellEnd"/>
+      <w:proofErr w:type="gramEnd"/>
+      <w:r>
+        <w:rPr>
+          <w:color w:val="FF0000"/>
+        </w:rPr>
+        <w:t xml:space="preserve"> purpose.</w:t>
       </w:r>
     </w:p>
     <w:p>
@@ -833,8 +939,21 @@
         <w:pStyle w:val="TextBody"/>
         <w:ind w:left="792"/>
       </w:pPr>
-      <w:r>
-        <w:t>scaled_values[year] = values[year] – mean(value</w:t>
+      <w:proofErr w:type="spellStart"/>
+      <w:r>
+        <w:t>scaled_</w:t>
+      </w:r>
+      <w:proofErr w:type="gramStart"/>
+      <w:r>
+        <w:t>values</w:t>
+      </w:r>
+      <w:proofErr w:type="spellEnd"/>
+      <w:r>
+        <w:t>[</w:t>
+      </w:r>
+      <w:proofErr w:type="gramEnd"/>
+      <w:r>
+        <w:t>year] = values[year] – mean(value</w:t>
       </w:r>
       <w:r>
         <w:t>s</w:t>
@@ -842,9 +961,11 @@
       <w:r>
         <w:t>[</w:t>
       </w:r>
+      <w:proofErr w:type="spellStart"/>
       <w:r>
         <w:t>scaling_years</w:t>
       </w:r>
+      <w:proofErr w:type="spellEnd"/>
       <w:r>
         <w:t>])</w:t>
       </w:r>
@@ -875,18 +996,59 @@
         <w:pStyle w:val="TextBody"/>
         <w:ind w:left="792"/>
       </w:pPr>
+      <w:proofErr w:type="gramStart"/>
       <w:r>
         <w:t>parameter</w:t>
       </w:r>
       <w:r>
+        <w:t>[</w:t>
+      </w:r>
+      <w:proofErr w:type="gramEnd"/>
+      <w:r>
+        <w:t>year]</w:t>
+      </w:r>
+      <w:r>
+        <w:t xml:space="preserve"> = </w:t>
+      </w:r>
+      <w:r>
+        <w:t>a + b*</w:t>
+      </w:r>
+      <w:r>
+        <w:t xml:space="preserve"> </w:t>
+      </w:r>
+      <w:proofErr w:type="spellStart"/>
+      <w:r>
+        <w:t>scaled_values</w:t>
+      </w:r>
+      <w:proofErr w:type="spellEnd"/>
+      <w:r>
         <w:t>[year]</w:t>
       </w:r>
       <w:r>
-        <w:t xml:space="preserve"> = scaled_values[year] * </w:t>
-      </w:r>
-      <w:r>
-        <w:t>(a + b*x + c*x^2 + d * x^3)</w:t>
-      </w:r>
+        <w:t xml:space="preserve"> + c*</w:t>
+      </w:r>
+      <w:r>
+        <w:t xml:space="preserve"> </w:t>
+      </w:r>
+      <w:proofErr w:type="spellStart"/>
+      <w:r>
+        <w:t>scaled_values</w:t>
+      </w:r>
+      <w:proofErr w:type="spellEnd"/>
+      <w:r>
+        <w:t>[year]</w:t>
+      </w:r>
+      <w:r>
+        <w:t xml:space="preserve">^2 + d * </w:t>
+      </w:r>
+      <w:r>
+        <w:t>scaled_values[year]</w:t>
+      </w:r>
+      <w:r>
+        <w:t>^3</w:t>
+      </w:r>
+      <w:bookmarkStart w:id="3" w:name="_GoBack"/>
+      <w:bookmarkEnd w:id="3"/>
     </w:p>
     <w:p>
       <w:pPr>
@@ -898,7 +1060,23 @@
         <w:pStyle w:val="TextBody"/>
       </w:pPr>
       <w:r>
-        <w:t>All other characteristics of @time_varying such as projections etc apply.</w:t>
+        <w:t>All other characteristics of @</w:t>
+      </w:r>
+      <w:proofErr w:type="spellStart"/>
+      <w:r>
+        <w:t>time_varying</w:t>
+      </w:r>
+      <w:proofErr w:type="spellEnd"/>
+      <w:r>
+        <w:t xml:space="preserve"> such as projections </w:t>
+      </w:r>
+      <w:proofErr w:type="spellStart"/>
+      <w:r>
+        <w:t>etc</w:t>
+      </w:r>
+      <w:proofErr w:type="spellEnd"/>
+      <w:r>
+        <w:t xml:space="preserve"> apply.</w:t>
       </w:r>
     </w:p>
     <w:sectPr>

</xml_diff>

<commit_message>
CHG: function for scaling changed with removal of the constant term which makes no biological sense and would over-parametrise the function.
</commit_message>
<xml_diff>
--- a/iSAM/testcases/Issues/66/Process Description time_varying type annual_shift.docx
+++ b/iSAM/testcases/Issues/66/Process Description time_varying type annual_shift.docx
@@ -484,8 +484,12 @@
       </w:r>
       <w:r>
         <w:br/>
-        <w:t>d 0</w:t>
-      </w:r>
+      </w:r>
+      <w:del w:id="1" w:author="Sophie Mormede" w:date="2015-02-04T13:55:00Z">
+        <w:r>
+          <w:delText>d 0</w:delText>
+        </w:r>
+      </w:del>
       <w:r>
         <w:br/>
       </w:r>
@@ -510,8 +514,8 @@
           <w:sz w:val="32"/>
         </w:rPr>
       </w:pPr>
-      <w:bookmarkStart w:id="1" w:name="__RefHeading__108_571873561"/>
-      <w:bookmarkEnd w:id="1"/>
+      <w:bookmarkStart w:id="2" w:name="__RefHeading__108_571873561"/>
+      <w:bookmarkEnd w:id="2"/>
       <w:r>
         <w:t>Example Configuration File Syntax</w:t>
       </w:r>
@@ -685,7 +689,41 @@
         <w:t>cubic</w:t>
       </w:r>
       <w:r>
-        <w:t xml:space="preserve"> function (a + b*x + c*x^2 + d * x</w:t>
+        <w:t xml:space="preserve"> function (a</w:t>
+      </w:r>
+      <w:del w:id="3" w:author="Sophie Mormede" w:date="2015-02-04T13:55:00Z">
+        <w:r>
+          <w:delText xml:space="preserve"> + b</w:delText>
+        </w:r>
+      </w:del>
+      <w:r>
+        <w:t xml:space="preserve">*x + </w:t>
+      </w:r>
+      <w:ins w:id="4" w:author="Sophie Mormede" w:date="2015-02-04T13:55:00Z">
+        <w:r>
+          <w:t>b</w:t>
+        </w:r>
+      </w:ins>
+      <w:del w:id="5" w:author="Sophie Mormede" w:date="2015-02-04T13:55:00Z">
+        <w:r>
+          <w:delText>c</w:delText>
+        </w:r>
+      </w:del>
+      <w:r>
+        <w:t xml:space="preserve">*x^2 + </w:t>
+      </w:r>
+      <w:ins w:id="6" w:author="Sophie Mormede" w:date="2015-02-04T13:55:00Z">
+        <w:r>
+          <w:t>c</w:t>
+        </w:r>
+      </w:ins>
+      <w:del w:id="7" w:author="Sophie Mormede" w:date="2015-02-04T13:55:00Z">
+        <w:r>
+          <w:delText>d</w:delText>
+        </w:r>
+      </w:del>
+      <w:r>
+        <w:t xml:space="preserve"> * x</w:t>
       </w:r>
       <w:r>
         <w:t>^</w:t>
@@ -728,7 +766,46 @@
         <w:t xml:space="preserve">cubic </w:t>
       </w:r>
       <w:r>
-        <w:t>function (a + b*x + c*x^2 + d * x^3)</w:t>
+        <w:t>function (a</w:t>
+      </w:r>
+      <w:ins w:id="8" w:author="Sophie Mormede" w:date="2015-02-04T13:55:00Z">
+        <w:r>
+          <w:t xml:space="preserve"> </w:t>
+        </w:r>
+      </w:ins>
+      <w:del w:id="9" w:author="Sophie Mormede" w:date="2015-02-04T13:55:00Z">
+        <w:r>
+          <w:delText xml:space="preserve"> + b</w:delText>
+        </w:r>
+      </w:del>
+      <w:r>
+        <w:t xml:space="preserve">*x + </w:t>
+      </w:r>
+      <w:ins w:id="10" w:author="Sophie Mormede" w:date="2015-02-04T13:55:00Z">
+        <w:r>
+          <w:t>b</w:t>
+        </w:r>
+      </w:ins>
+      <w:del w:id="11" w:author="Sophie Mormede" w:date="2015-02-04T13:55:00Z">
+        <w:r>
+          <w:delText>c</w:delText>
+        </w:r>
+      </w:del>
+      <w:r>
+        <w:t xml:space="preserve">*x^2 + </w:t>
+      </w:r>
+      <w:ins w:id="12" w:author="Sophie Mormede" w:date="2015-02-04T13:55:00Z">
+        <w:r>
+          <w:t>c</w:t>
+        </w:r>
+      </w:ins>
+      <w:del w:id="13" w:author="Sophie Mormede" w:date="2015-02-04T13:55:00Z">
+        <w:r>
+          <w:delText>d</w:delText>
+        </w:r>
+      </w:del>
+      <w:r>
+        <w:t xml:space="preserve"> * x^3)</w:t>
       </w:r>
       <w:r>
         <w:br/>
@@ -765,7 +842,46 @@
         <w:t xml:space="preserve">cubic </w:t>
       </w:r>
       <w:r>
-        <w:t>function (a + b*x + c*x^2 + d * x^3)</w:t>
+        <w:t>function (a</w:t>
+      </w:r>
+      <w:ins w:id="14" w:author="Sophie Mormede" w:date="2015-02-04T13:55:00Z">
+        <w:r>
+          <w:t xml:space="preserve"> </w:t>
+        </w:r>
+      </w:ins>
+      <w:del w:id="15" w:author="Sophie Mormede" w:date="2015-02-04T13:55:00Z">
+        <w:r>
+          <w:delText xml:space="preserve"> + b</w:delText>
+        </w:r>
+      </w:del>
+      <w:r>
+        <w:t xml:space="preserve">*x + </w:t>
+      </w:r>
+      <w:ins w:id="16" w:author="Sophie Mormede" w:date="2015-02-04T13:55:00Z">
+        <w:r>
+          <w:t>b</w:t>
+        </w:r>
+      </w:ins>
+      <w:del w:id="17" w:author="Sophie Mormede" w:date="2015-02-04T13:55:00Z">
+        <w:r>
+          <w:delText>c</w:delText>
+        </w:r>
+      </w:del>
+      <w:r>
+        <w:t xml:space="preserve">*x^2 + </w:t>
+      </w:r>
+      <w:ins w:id="18" w:author="Sophie Mormede" w:date="2015-02-04T13:55:00Z">
+        <w:r>
+          <w:t>c</w:t>
+        </w:r>
+      </w:ins>
+      <w:del w:id="19" w:author="Sophie Mormede" w:date="2015-02-04T13:55:00Z">
+        <w:r>
+          <w:delText>d</w:delText>
+        </w:r>
+      </w:del>
+      <w:r>
+        <w:t xml:space="preserve"> * x^3)</w:t>
       </w:r>
       <w:r>
         <w:br/>
@@ -789,39 +905,39 @@
     <w:p>
       <w:pPr>
         <w:spacing w:before="240"/>
-      </w:pPr>
-      <w:proofErr w:type="gramStart"/>
-      <w:r>
-        <w:t>d</w:t>
-      </w:r>
-      <w:proofErr w:type="gramEnd"/>
-      <w:r>
-        <w:t xml:space="preserve">: value of the </w:t>
-      </w:r>
-      <w:r>
-        <w:t xml:space="preserve">cubic </w:t>
-      </w:r>
-      <w:r>
-        <w:t>function (a + b*x + c*x^2 + d * x^3)</w:t>
-      </w:r>
-      <w:r>
-        <w:br/>
-        <w:t>Type: Estimable real number</w:t>
-      </w:r>
-      <w:r>
-        <w:br/>
-        <w:t>Default: zero</w:t>
-      </w:r>
-      <w:r>
-        <w:br/>
-        <w:t xml:space="preserve">Value: Fourth value of the </w:t>
-      </w:r>
-      <w:r>
-        <w:t xml:space="preserve">cubic </w:t>
-      </w:r>
-      <w:r>
-        <w:t>function</w:t>
-      </w:r>
+        <w:rPr>
+          <w:del w:id="20" w:author="Sophie Mormede" w:date="2015-02-04T13:56:00Z"/>
+        </w:rPr>
+      </w:pPr>
+      <w:del w:id="21" w:author="Sophie Mormede" w:date="2015-02-04T13:56:00Z">
+        <w:r>
+          <w:delText xml:space="preserve">d: value of the </w:delText>
+        </w:r>
+        <w:r>
+          <w:delText xml:space="preserve">cubic </w:delText>
+        </w:r>
+        <w:r>
+          <w:delText>function (a + b*x + c*x^2 + d * x^3)</w:delText>
+        </w:r>
+        <w:r>
+          <w:br/>
+          <w:delText>Type: Estimable real number</w:delText>
+        </w:r>
+        <w:r>
+          <w:br/>
+          <w:delText>Default: zero</w:delText>
+        </w:r>
+        <w:r>
+          <w:br/>
+          <w:delText xml:space="preserve">Value: Fourth value of the </w:delText>
+        </w:r>
+        <w:r>
+          <w:delText xml:space="preserve">cubic </w:delText>
+        </w:r>
+        <w:r>
+          <w:delText>function</w:delText>
+        </w:r>
+      </w:del>
     </w:p>
     <w:p>
       <w:pPr>
@@ -878,8 +994,8 @@
           <w:sz w:val="32"/>
         </w:rPr>
       </w:pPr>
-      <w:bookmarkStart w:id="2" w:name="__RefHeading__138_571873561"/>
-      <w:bookmarkEnd w:id="2"/>
+      <w:bookmarkStart w:id="22" w:name="__RefHeading__138_571873561"/>
+      <w:bookmarkEnd w:id="22"/>
       <w:r>
         <w:t>Step-by-step</w:t>
       </w:r>
@@ -1011,7 +1127,20 @@
         <w:t xml:space="preserve"> = </w:t>
       </w:r>
       <w:r>
-        <w:t>a + b*</w:t>
+        <w:t>a</w:t>
+      </w:r>
+      <w:ins w:id="23" w:author="Sophie Mormede" w:date="2015-02-04T13:56:00Z">
+        <w:r>
+          <w:t xml:space="preserve"> </w:t>
+        </w:r>
+      </w:ins>
+      <w:del w:id="24" w:author="Sophie Mormede" w:date="2015-02-04T13:56:00Z">
+        <w:r>
+          <w:delText xml:space="preserve"> + b</w:delText>
+        </w:r>
+      </w:del>
+      <w:r>
+        <w:t>*</w:t>
       </w:r>
       <w:r>
         <w:t xml:space="preserve"> </w:t>
@@ -1022,10 +1151,20 @@
       </w:r>
       <w:proofErr w:type="spellEnd"/>
       <w:r>
-        <w:t>[year]</w:t>
-      </w:r>
-      <w:r>
-        <w:t xml:space="preserve"> + c*</w:t>
+        <w:t xml:space="preserve">[year] + </w:t>
+      </w:r>
+      <w:ins w:id="25" w:author="Sophie Mormede" w:date="2015-02-04T13:56:00Z">
+        <w:r>
+          <w:t>b</w:t>
+        </w:r>
+      </w:ins>
+      <w:del w:id="26" w:author="Sophie Mormede" w:date="2015-02-04T13:56:00Z">
+        <w:r>
+          <w:delText>c</w:delText>
+        </w:r>
+      </w:del>
+      <w:r>
+        <w:t>*</w:t>
       </w:r>
       <w:r>
         <w:t xml:space="preserve"> </w:t>
@@ -1036,19 +1175,23 @@
       </w:r>
       <w:proofErr w:type="spellEnd"/>
       <w:r>
-        <w:t>[year]</w:t>
-      </w:r>
-      <w:r>
-        <w:t xml:space="preserve">^2 + d * </w:t>
-      </w:r>
-      <w:r>
-        <w:t>scaled_values[year]</w:t>
-      </w:r>
-      <w:r>
-        <w:t>^3</w:t>
-      </w:r>
-      <w:bookmarkStart w:id="3" w:name="_GoBack"/>
-      <w:bookmarkEnd w:id="3"/>
+        <w:t xml:space="preserve">[year]^2 + </w:t>
+      </w:r>
+      <w:ins w:id="27" w:author="Sophie Mormede" w:date="2015-02-04T13:56:00Z">
+        <w:r>
+          <w:t>c</w:t>
+        </w:r>
+      </w:ins>
+      <w:bookmarkStart w:id="28" w:name="_GoBack"/>
+      <w:bookmarkEnd w:id="28"/>
+      <w:del w:id="29" w:author="Sophie Mormede" w:date="2015-02-04T13:56:00Z">
+        <w:r>
+          <w:delText>d</w:delText>
+        </w:r>
+      </w:del>
+      <w:r>
+        <w:t xml:space="preserve"> * scaled_values[year]^3</w:t>
+      </w:r>
     </w:p>
     <w:p>
       <w:pPr>
@@ -1932,6 +2075,14 @@
     <w:abstractNumId w:val="4"/>
   </w:num>
 </w:numbering>
+</file>
+
+<file path=word/people.xml><?xml version="1.0" encoding="utf-8"?>
+<w15:people xmlns:wpc="http://schemas.microsoft.com/office/word/2010/wordprocessingCanvas" xmlns:mc="http://schemas.openxmlformats.org/markup-compatibility/2006" xmlns:o="urn:schemas-microsoft-com:office:office" xmlns:r="http://schemas.openxmlformats.org/officeDocument/2006/relationships" xmlns:m="http://schemas.openxmlformats.org/officeDocument/2006/math" xmlns:v="urn:schemas-microsoft-com:vml" xmlns:wp14="http://schemas.microsoft.com/office/word/2010/wordprocessingDrawing" xmlns:wp="http://schemas.openxmlformats.org/drawingml/2006/wordprocessingDrawing" xmlns:w10="urn:schemas-microsoft-com:office:word" xmlns:w="http://schemas.openxmlformats.org/wordprocessingml/2006/main" xmlns:w14="http://schemas.microsoft.com/office/word/2010/wordml" xmlns:w15="http://schemas.microsoft.com/office/word/2012/wordml" xmlns:wpg="http://schemas.microsoft.com/office/word/2010/wordprocessingGroup" xmlns:wpi="http://schemas.microsoft.com/office/word/2010/wordprocessingInk" xmlns:wne="http://schemas.microsoft.com/office/word/2006/wordml" xmlns:wps="http://schemas.microsoft.com/office/word/2010/wordprocessingShape" mc:Ignorable="w14 w15 wp14">
+  <w15:person w15:author="Sophie Mormede">
+    <w15:presenceInfo w15:providerId="AD" w15:userId="S-1-5-21-2128874236-2655112392-2474587192-24513"/>
+  </w15:person>
+</w15:people>
 </file>
 
 <file path=word/styles.xml><?xml version="1.0" encoding="utf-8"?>

</xml_diff>